<commit_message>
first version to get data with GitHub API
</commit_message>
<xml_diff>
--- a/dissertation.docx
+++ b/dissertation.docx
@@ -205,7 +205,13 @@
         <w:t>Critical summary of previous research and show why my dissertation is needed</w:t>
       </w:r>
       <w:r>
-        <w:t>, 3000-4000 words</w:t>
+        <w:t>, 4000</w:t>
+      </w:r>
+      <w:r>
+        <w:t>-4500</w:t>
+      </w:r>
+      <w:r>
+        <w:t xml:space="preserve"> words</w:t>
       </w:r>
       <w:r>
         <w:t>)</w:t>

</xml_diff>